<commit_message>
Dodano do Stacji zmienna linia
</commit_message>
<xml_diff>
--- a/_STATUS.docx
+++ b/_STATUS.docx
@@ -301,6 +301,7 @@
                 <w:lang w:eastAsia="pl-PL"/>
               </w:rPr>
             </w:pPr>
+            <w:proofErr w:type="spellStart"/>
             <w:r>
               <w:rPr>
                 <w:rFonts w:ascii="Calibri" w:eastAsia="Times New Roman" w:hAnsi="Calibri" w:cs="Calibri"/>
@@ -309,6 +310,7 @@
               </w:rPr>
               <w:t>Maven</w:t>
             </w:r>
+            <w:proofErr w:type="spellEnd"/>
           </w:p>
         </w:tc>
         <w:tc>
@@ -364,32 +366,88 @@
                 <w:color w:val="000000"/>
                 <w:lang w:eastAsia="pl-PL"/>
               </w:rPr>
-              <w:t>IDEA IntelliJ (Eclipse STS)</w:t>
-            </w:r>
-          </w:p>
-        </w:tc>
-        <w:tc>
-          <w:tcPr>
-            <w:tcW w:w="2688" w:type="dxa"/>
-          </w:tcPr>
-          <w:p>
-            <w:pPr>
-              <w:spacing w:after="0" w:line="240" w:lineRule="auto"/>
-              <w:rPr>
-                <w:rFonts w:ascii="Calibri" w:eastAsia="Times New Roman" w:hAnsi="Calibri" w:cs="Calibri"/>
-                <w:color w:val="000000"/>
-                <w:highlight w:val="green"/>
-                <w:lang w:eastAsia="pl-PL"/>
-              </w:rPr>
-            </w:pPr>
-            <w:r>
-              <w:rPr>
-                <w:rFonts w:ascii="Calibri" w:eastAsia="Times New Roman" w:hAnsi="Calibri" w:cs="Calibri"/>
-                <w:color w:val="000000"/>
-                <w:highlight w:val="green"/>
-                <w:lang w:eastAsia="pl-PL"/>
-              </w:rPr>
-              <w:t>OK(InteliJ)</w:t>
+              <w:t xml:space="preserve">IDEA </w:t>
+            </w:r>
+            <w:proofErr w:type="spellStart"/>
+            <w:r>
+              <w:rPr>
+                <w:rFonts w:ascii="Calibri" w:eastAsia="Times New Roman" w:hAnsi="Calibri" w:cs="Calibri"/>
+                <w:color w:val="000000"/>
+                <w:lang w:eastAsia="pl-PL"/>
+              </w:rPr>
+              <w:t>IntelliJ</w:t>
+            </w:r>
+            <w:proofErr w:type="spellEnd"/>
+            <w:r>
+              <w:rPr>
+                <w:rFonts w:ascii="Calibri" w:eastAsia="Times New Roman" w:hAnsi="Calibri" w:cs="Calibri"/>
+                <w:color w:val="000000"/>
+                <w:lang w:eastAsia="pl-PL"/>
+              </w:rPr>
+              <w:t xml:space="preserve"> (</w:t>
+            </w:r>
+            <w:proofErr w:type="spellStart"/>
+            <w:r>
+              <w:rPr>
+                <w:rFonts w:ascii="Calibri" w:eastAsia="Times New Roman" w:hAnsi="Calibri" w:cs="Calibri"/>
+                <w:color w:val="000000"/>
+                <w:lang w:eastAsia="pl-PL"/>
+              </w:rPr>
+              <w:t>Eclipse</w:t>
+            </w:r>
+            <w:proofErr w:type="spellEnd"/>
+            <w:r>
+              <w:rPr>
+                <w:rFonts w:ascii="Calibri" w:eastAsia="Times New Roman" w:hAnsi="Calibri" w:cs="Calibri"/>
+                <w:color w:val="000000"/>
+                <w:lang w:eastAsia="pl-PL"/>
+              </w:rPr>
+              <w:t xml:space="preserve"> STS)</w:t>
+            </w:r>
+          </w:p>
+        </w:tc>
+        <w:tc>
+          <w:tcPr>
+            <w:tcW w:w="2688" w:type="dxa"/>
+          </w:tcPr>
+          <w:p>
+            <w:pPr>
+              <w:spacing w:after="0" w:line="240" w:lineRule="auto"/>
+              <w:rPr>
+                <w:rFonts w:ascii="Calibri" w:eastAsia="Times New Roman" w:hAnsi="Calibri" w:cs="Calibri"/>
+                <w:color w:val="000000"/>
+                <w:highlight w:val="green"/>
+                <w:lang w:eastAsia="pl-PL"/>
+              </w:rPr>
+            </w:pPr>
+            <w:r>
+              <w:rPr>
+                <w:rFonts w:ascii="Calibri" w:eastAsia="Times New Roman" w:hAnsi="Calibri" w:cs="Calibri"/>
+                <w:color w:val="000000"/>
+                <w:highlight w:val="green"/>
+                <w:lang w:eastAsia="pl-PL"/>
+              </w:rPr>
+              <w:t>OK(</w:t>
+            </w:r>
+            <w:proofErr w:type="spellStart"/>
+            <w:r>
+              <w:rPr>
+                <w:rFonts w:ascii="Calibri" w:eastAsia="Times New Roman" w:hAnsi="Calibri" w:cs="Calibri"/>
+                <w:color w:val="000000"/>
+                <w:highlight w:val="green"/>
+                <w:lang w:eastAsia="pl-PL"/>
+              </w:rPr>
+              <w:t>InteliJ</w:t>
+            </w:r>
+            <w:proofErr w:type="spellEnd"/>
+            <w:r>
+              <w:rPr>
+                <w:rFonts w:ascii="Calibri" w:eastAsia="Times New Roman" w:hAnsi="Calibri" w:cs="Calibri"/>
+                <w:color w:val="000000"/>
+                <w:highlight w:val="green"/>
+                <w:lang w:eastAsia="pl-PL"/>
+              </w:rPr>
+              <w:t>)</w:t>
             </w:r>
           </w:p>
         </w:tc>
@@ -415,38 +473,68 @@
                 <w:lang w:eastAsia="pl-PL"/>
               </w:rPr>
             </w:pPr>
-            <w:r>
-              <w:rPr>
-                <w:rFonts w:ascii="Calibri" w:eastAsia="Times New Roman" w:hAnsi="Calibri" w:cs="Calibri"/>
-                <w:color w:val="000000"/>
-                <w:lang w:eastAsia="pl-PL"/>
-              </w:rPr>
-              <w:t>PostgreSQL (MySQL) - relacyjna baza danych</w:t>
-            </w:r>
-          </w:p>
-        </w:tc>
-        <w:tc>
-          <w:tcPr>
-            <w:tcW w:w="2688" w:type="dxa"/>
-          </w:tcPr>
-          <w:p>
-            <w:pPr>
-              <w:spacing w:after="0" w:line="240" w:lineRule="auto"/>
-              <w:rPr>
-                <w:rFonts w:ascii="Calibri" w:eastAsia="Times New Roman" w:hAnsi="Calibri" w:cs="Calibri"/>
-                <w:color w:val="000000"/>
-                <w:highlight w:val="green"/>
-                <w:lang w:eastAsia="pl-PL"/>
-              </w:rPr>
-            </w:pPr>
-            <w:r>
-              <w:rPr>
-                <w:rFonts w:ascii="Calibri" w:eastAsia="Times New Roman" w:hAnsi="Calibri" w:cs="Calibri"/>
-                <w:color w:val="000000"/>
-                <w:highlight w:val="green"/>
-                <w:lang w:eastAsia="pl-PL"/>
-              </w:rPr>
-              <w:t>OK(Postgres)</w:t>
+            <w:proofErr w:type="spellStart"/>
+            <w:r>
+              <w:rPr>
+                <w:rFonts w:ascii="Calibri" w:eastAsia="Times New Roman" w:hAnsi="Calibri" w:cs="Calibri"/>
+                <w:color w:val="000000"/>
+                <w:lang w:eastAsia="pl-PL"/>
+              </w:rPr>
+              <w:t>PostgreSQL</w:t>
+            </w:r>
+            <w:proofErr w:type="spellEnd"/>
+            <w:r>
+              <w:rPr>
+                <w:rFonts w:ascii="Calibri" w:eastAsia="Times New Roman" w:hAnsi="Calibri" w:cs="Calibri"/>
+                <w:color w:val="000000"/>
+                <w:lang w:eastAsia="pl-PL"/>
+              </w:rPr>
+              <w:t xml:space="preserve"> (MySQL) - relacyjna baza danych</w:t>
+            </w:r>
+          </w:p>
+        </w:tc>
+        <w:tc>
+          <w:tcPr>
+            <w:tcW w:w="2688" w:type="dxa"/>
+          </w:tcPr>
+          <w:p>
+            <w:pPr>
+              <w:spacing w:after="0" w:line="240" w:lineRule="auto"/>
+              <w:rPr>
+                <w:rFonts w:ascii="Calibri" w:eastAsia="Times New Roman" w:hAnsi="Calibri" w:cs="Calibri"/>
+                <w:color w:val="000000"/>
+                <w:highlight w:val="green"/>
+                <w:lang w:eastAsia="pl-PL"/>
+              </w:rPr>
+            </w:pPr>
+            <w:r>
+              <w:rPr>
+                <w:rFonts w:ascii="Calibri" w:eastAsia="Times New Roman" w:hAnsi="Calibri" w:cs="Calibri"/>
+                <w:color w:val="000000"/>
+                <w:highlight w:val="green"/>
+                <w:lang w:eastAsia="pl-PL"/>
+              </w:rPr>
+              <w:t>OK(</w:t>
+            </w:r>
+            <w:proofErr w:type="spellStart"/>
+            <w:r>
+              <w:rPr>
+                <w:rFonts w:ascii="Calibri" w:eastAsia="Times New Roman" w:hAnsi="Calibri" w:cs="Calibri"/>
+                <w:color w:val="000000"/>
+                <w:highlight w:val="green"/>
+                <w:lang w:eastAsia="pl-PL"/>
+              </w:rPr>
+              <w:t>Postgres</w:t>
+            </w:r>
+            <w:proofErr w:type="spellEnd"/>
+            <w:r>
+              <w:rPr>
+                <w:rFonts w:ascii="Calibri" w:eastAsia="Times New Roman" w:hAnsi="Calibri" w:cs="Calibri"/>
+                <w:color w:val="000000"/>
+                <w:highlight w:val="green"/>
+                <w:lang w:eastAsia="pl-PL"/>
+              </w:rPr>
+              <w:t>)</w:t>
             </w:r>
           </w:p>
         </w:tc>
@@ -478,8 +566,18 @@
                 <w:color w:val="000000"/>
                 <w:lang w:eastAsia="pl-PL"/>
               </w:rPr>
-              <w:t>Server Apache Tomcat</w:t>
-            </w:r>
+              <w:t xml:space="preserve">Server Apache </w:t>
+            </w:r>
+            <w:proofErr w:type="spellStart"/>
+            <w:r>
+              <w:rPr>
+                <w:rFonts w:ascii="Calibri" w:eastAsia="Times New Roman" w:hAnsi="Calibri" w:cs="Calibri"/>
+                <w:color w:val="000000"/>
+                <w:lang w:eastAsia="pl-PL"/>
+              </w:rPr>
+              <w:t>Tomcat</w:t>
+            </w:r>
+            <w:proofErr w:type="spellEnd"/>
           </w:p>
         </w:tc>
         <w:tc>
@@ -529,13 +627,23 @@
                 <w:lang w:eastAsia="pl-PL"/>
               </w:rPr>
             </w:pPr>
-            <w:r>
-              <w:rPr>
-                <w:rFonts w:ascii="Calibri" w:eastAsia="Times New Roman" w:hAnsi="Calibri" w:cs="Calibri"/>
-                <w:color w:val="000000"/>
-                <w:lang w:eastAsia="pl-PL"/>
-              </w:rPr>
-              <w:t>Framworks:</w:t>
+            <w:proofErr w:type="spellStart"/>
+            <w:r>
+              <w:rPr>
+                <w:rFonts w:ascii="Calibri" w:eastAsia="Times New Roman" w:hAnsi="Calibri" w:cs="Calibri"/>
+                <w:color w:val="000000"/>
+                <w:lang w:eastAsia="pl-PL"/>
+              </w:rPr>
+              <w:t>Framworks</w:t>
+            </w:r>
+            <w:proofErr w:type="spellEnd"/>
+            <w:r>
+              <w:rPr>
+                <w:rFonts w:ascii="Calibri" w:eastAsia="Times New Roman" w:hAnsi="Calibri" w:cs="Calibri"/>
+                <w:color w:val="000000"/>
+                <w:lang w:eastAsia="pl-PL"/>
+              </w:rPr>
+              <w:t>:</w:t>
             </w:r>
           </w:p>
         </w:tc>
@@ -576,6 +684,7 @@
                 <w:lang w:eastAsia="pl-PL"/>
               </w:rPr>
             </w:pPr>
+            <w:proofErr w:type="spellStart"/>
             <w:r>
               <w:rPr>
                 <w:rFonts w:ascii="Calibri" w:eastAsia="Times New Roman" w:hAnsi="Calibri" w:cs="Calibri"/>
@@ -584,6 +693,7 @@
               </w:rPr>
               <w:t>Hibernate</w:t>
             </w:r>
+            <w:proofErr w:type="spellEnd"/>
           </w:p>
         </w:tc>
         <w:tc>
@@ -690,31 +800,78 @@
                 <w:lang w:eastAsia="pl-PL"/>
               </w:rPr>
             </w:pPr>
-            <w:r>
-              <w:rPr>
-                <w:rFonts w:ascii="Calibri" w:eastAsia="Times New Roman" w:hAnsi="Calibri" w:cs="Calibri"/>
-                <w:color w:val="000000"/>
-                <w:lang w:eastAsia="pl-PL"/>
-              </w:rPr>
-              <w:t>Thymeleaf (Vue, Angular, React)</w:t>
-            </w:r>
-          </w:p>
-        </w:tc>
-        <w:tc>
-          <w:tcPr>
-            <w:tcW w:w="2688" w:type="dxa"/>
-          </w:tcPr>
-          <w:p>
-            <w:pPr>
-              <w:spacing w:after="0" w:line="240" w:lineRule="auto"/>
-              <w:rPr>
-                <w:rFonts w:ascii="Calibri" w:eastAsia="Times New Roman" w:hAnsi="Calibri" w:cs="Calibri"/>
-                <w:b/>
-                <w:bCs/>
-                <w:color w:val="000000"/>
-                <w:lang w:eastAsia="pl-PL"/>
-              </w:rPr>
-            </w:pPr>
+            <w:proofErr w:type="spellStart"/>
+            <w:r>
+              <w:rPr>
+                <w:rFonts w:ascii="Calibri" w:eastAsia="Times New Roman" w:hAnsi="Calibri" w:cs="Calibri"/>
+                <w:color w:val="000000"/>
+                <w:lang w:eastAsia="pl-PL"/>
+              </w:rPr>
+              <w:t>Thymeleaf</w:t>
+            </w:r>
+            <w:proofErr w:type="spellEnd"/>
+            <w:r>
+              <w:rPr>
+                <w:rFonts w:ascii="Calibri" w:eastAsia="Times New Roman" w:hAnsi="Calibri" w:cs="Calibri"/>
+                <w:color w:val="000000"/>
+                <w:lang w:eastAsia="pl-PL"/>
+              </w:rPr>
+              <w:t xml:space="preserve"> (Vue, </w:t>
+            </w:r>
+            <w:proofErr w:type="spellStart"/>
+            <w:r>
+              <w:rPr>
+                <w:rFonts w:ascii="Calibri" w:eastAsia="Times New Roman" w:hAnsi="Calibri" w:cs="Calibri"/>
+                <w:color w:val="000000"/>
+                <w:lang w:eastAsia="pl-PL"/>
+              </w:rPr>
+              <w:t>Angular</w:t>
+            </w:r>
+            <w:proofErr w:type="spellEnd"/>
+            <w:r>
+              <w:rPr>
+                <w:rFonts w:ascii="Calibri" w:eastAsia="Times New Roman" w:hAnsi="Calibri" w:cs="Calibri"/>
+                <w:color w:val="000000"/>
+                <w:lang w:eastAsia="pl-PL"/>
+              </w:rPr>
+              <w:t xml:space="preserve">, </w:t>
+            </w:r>
+            <w:proofErr w:type="spellStart"/>
+            <w:r>
+              <w:rPr>
+                <w:rFonts w:ascii="Calibri" w:eastAsia="Times New Roman" w:hAnsi="Calibri" w:cs="Calibri"/>
+                <w:color w:val="000000"/>
+                <w:lang w:eastAsia="pl-PL"/>
+              </w:rPr>
+              <w:t>React</w:t>
+            </w:r>
+            <w:proofErr w:type="spellEnd"/>
+            <w:r>
+              <w:rPr>
+                <w:rFonts w:ascii="Calibri" w:eastAsia="Times New Roman" w:hAnsi="Calibri" w:cs="Calibri"/>
+                <w:color w:val="000000"/>
+                <w:lang w:eastAsia="pl-PL"/>
+              </w:rPr>
+              <w:t>)</w:t>
+            </w:r>
+          </w:p>
+        </w:tc>
+        <w:tc>
+          <w:tcPr>
+            <w:tcW w:w="2688" w:type="dxa"/>
+          </w:tcPr>
+          <w:p>
+            <w:pPr>
+              <w:spacing w:after="0" w:line="240" w:lineRule="auto"/>
+              <w:rPr>
+                <w:rFonts w:ascii="Calibri" w:eastAsia="Times New Roman" w:hAnsi="Calibri" w:cs="Calibri"/>
+                <w:b/>
+                <w:bCs/>
+                <w:color w:val="000000"/>
+                <w:lang w:eastAsia="pl-PL"/>
+              </w:rPr>
+            </w:pPr>
+            <w:proofErr w:type="spellStart"/>
             <w:r>
               <w:rPr>
                 <w:rFonts w:ascii="Calibri" w:eastAsia="Times New Roman" w:hAnsi="Calibri" w:cs="Calibri"/>
@@ -745,6 +902,7 @@
               </w:rPr>
               <w:t>OK</w:t>
             </w:r>
+            <w:proofErr w:type="spellEnd"/>
             <w:r>
               <w:rPr>
                 <w:rFonts w:ascii="Calibri" w:eastAsia="Times New Roman" w:hAnsi="Calibri" w:cs="Calibri"/>
@@ -753,7 +911,29 @@
                 <w:color w:val="FF0000"/>
                 <w:lang w:eastAsia="pl-PL"/>
               </w:rPr>
-              <w:t>(dodac)</w:t>
+              <w:t>(</w:t>
+            </w:r>
+            <w:proofErr w:type="spellStart"/>
+            <w:r>
+              <w:rPr>
+                <w:rFonts w:ascii="Calibri" w:eastAsia="Times New Roman" w:hAnsi="Calibri" w:cs="Calibri"/>
+                <w:b/>
+                <w:bCs/>
+                <w:color w:val="FF0000"/>
+                <w:lang w:eastAsia="pl-PL"/>
+              </w:rPr>
+              <w:t>dodac</w:t>
+            </w:r>
+            <w:proofErr w:type="spellEnd"/>
+            <w:r>
+              <w:rPr>
+                <w:rFonts w:ascii="Calibri" w:eastAsia="Times New Roman" w:hAnsi="Calibri" w:cs="Calibri"/>
+                <w:b/>
+                <w:bCs/>
+                <w:color w:val="FF0000"/>
+                <w:lang w:eastAsia="pl-PL"/>
+              </w:rPr>
+              <w:t>)</w:t>
             </w:r>
           </w:p>
         </w:tc>
@@ -1023,45 +1203,166 @@
               <w:rPr>
                 <w:rFonts w:ascii="Calibri" w:eastAsia="Times New Roman" w:hAnsi="Calibri" w:cs="Calibri"/>
                 <w:color w:val="000000"/>
+                <w:highlight w:val="green"/>
+                <w:lang w:val="en-US" w:eastAsia="pl-PL"/>
+              </w:rPr>
+              <w:t xml:space="preserve">OK </w:t>
+            </w:r>
+            <w:r>
+              <w:rPr>
+                <w:rFonts w:ascii="Calibri" w:eastAsia="Times New Roman" w:hAnsi="Calibri" w:cs="Calibri"/>
+                <w:color w:val="000000"/>
+                <w:highlight w:val="green"/>
+                <w:lang w:val="en-US" w:eastAsia="pl-PL"/>
+              </w:rPr>
+              <w:t xml:space="preserve">3 role(admin, manager, </w:t>
+            </w:r>
+            <w:proofErr w:type="spellStart"/>
+            <w:r>
+              <w:rPr>
+                <w:rFonts w:ascii="Calibri" w:eastAsia="Times New Roman" w:hAnsi="Calibri" w:cs="Calibri"/>
+                <w:color w:val="000000"/>
+                <w:highlight w:val="green"/>
+                <w:lang w:val="en-US" w:eastAsia="pl-PL"/>
+              </w:rPr>
+              <w:t>robotProgrammer</w:t>
+            </w:r>
+            <w:proofErr w:type="spellEnd"/>
+            <w:r>
+              <w:rPr>
+                <w:rFonts w:ascii="Calibri" w:eastAsia="Times New Roman" w:hAnsi="Calibri" w:cs="Calibri"/>
+                <w:color w:val="000000"/>
+                <w:highlight w:val="green"/>
+                <w:lang w:val="en-US" w:eastAsia="pl-PL"/>
+              </w:rPr>
+              <w:t>)</w:t>
+            </w:r>
+          </w:p>
+        </w:tc>
+      </w:tr>
+      <w:tr>
+        <w:trPr>
+          <w:trHeight w:val="300"/>
+        </w:trPr>
+        <w:tc>
+          <w:tcPr>
+            <w:tcW w:w="6374" w:type="dxa"/>
+            <w:shd w:val="clear" w:color="auto" w:fill="auto"/>
+            <w:noWrap/>
+            <w:vAlign w:val="bottom"/>
+          </w:tcPr>
+          <w:p>
+            <w:pPr>
+              <w:spacing w:after="0" w:line="240" w:lineRule="auto"/>
+              <w:rPr>
+                <w:rFonts w:ascii="Calibri" w:eastAsia="Times New Roman" w:hAnsi="Calibri" w:cs="Calibri"/>
+                <w:b/>
+                <w:bCs/>
+                <w:color w:val="000000"/>
+                <w:lang w:eastAsia="pl-PL"/>
+              </w:rPr>
+            </w:pPr>
+            <w:r>
+              <w:rPr>
+                <w:rFonts w:ascii="Calibri" w:eastAsia="Times New Roman" w:hAnsi="Calibri" w:cs="Calibri"/>
+                <w:b/>
+                <w:bCs/>
+                <w:color w:val="000000"/>
+                <w:lang w:eastAsia="pl-PL"/>
+              </w:rPr>
+              <w:t>konieczne zabezpieczenia związane z kodowaniem hasła)</w:t>
+            </w:r>
+          </w:p>
+        </w:tc>
+        <w:tc>
+          <w:tcPr>
+            <w:tcW w:w="2688" w:type="dxa"/>
+          </w:tcPr>
+          <w:p>
+            <w:pPr>
+              <w:spacing w:after="0" w:line="240" w:lineRule="auto"/>
+              <w:rPr>
+                <w:rFonts w:ascii="Calibri" w:eastAsia="Times New Roman" w:hAnsi="Calibri" w:cs="Calibri"/>
+                <w:color w:val="000000"/>
                 <w:highlight w:val="yellow"/>
+                <w:lang w:eastAsia="pl-PL"/>
+              </w:rPr>
+            </w:pPr>
+            <w:r>
+              <w:rPr>
+                <w:rFonts w:ascii="Calibri" w:eastAsia="Times New Roman" w:hAnsi="Calibri" w:cs="Calibri"/>
+                <w:color w:val="000000"/>
+                <w:highlight w:val="green"/>
                 <w:lang w:val="en-US" w:eastAsia="pl-PL"/>
               </w:rPr>
-              <w:t>3 role(admin, manager, robotProgrammer)</w:t>
-            </w:r>
-          </w:p>
-        </w:tc>
-      </w:tr>
-      <w:tr>
-        <w:trPr>
-          <w:trHeight w:val="300"/>
-        </w:trPr>
-        <w:tc>
-          <w:tcPr>
-            <w:tcW w:w="6374" w:type="dxa"/>
-            <w:shd w:val="clear" w:color="auto" w:fill="auto"/>
-            <w:noWrap/>
-            <w:vAlign w:val="bottom"/>
-          </w:tcPr>
-          <w:p>
-            <w:pPr>
-              <w:spacing w:after="0" w:line="240" w:lineRule="auto"/>
-              <w:rPr>
-                <w:rFonts w:ascii="Calibri" w:eastAsia="Times New Roman" w:hAnsi="Calibri" w:cs="Calibri"/>
-                <w:b/>
-                <w:bCs/>
-                <w:color w:val="000000"/>
-                <w:lang w:eastAsia="pl-PL"/>
-              </w:rPr>
-            </w:pPr>
-            <w:r>
-              <w:rPr>
-                <w:rFonts w:ascii="Calibri" w:eastAsia="Times New Roman" w:hAnsi="Calibri" w:cs="Calibri"/>
-                <w:b/>
-                <w:bCs/>
-                <w:color w:val="000000"/>
-                <w:lang w:eastAsia="pl-PL"/>
-              </w:rPr>
-              <w:t>konieczne zabezpieczenia związane z kodowaniem hasła)</w:t>
+              <w:t xml:space="preserve">OK </w:t>
+            </w:r>
+            <w:proofErr w:type="spellStart"/>
+            <w:r>
+              <w:rPr>
+                <w:rFonts w:ascii="Calibri" w:eastAsia="Times New Roman" w:hAnsi="Calibri" w:cs="Calibri"/>
+                <w:color w:val="000000"/>
+                <w:highlight w:val="green"/>
+                <w:lang w:val="en-US" w:eastAsia="pl-PL"/>
+              </w:rPr>
+              <w:t>Haslo</w:t>
+            </w:r>
+            <w:proofErr w:type="spellEnd"/>
+            <w:r>
+              <w:rPr>
+                <w:rFonts w:ascii="Calibri" w:eastAsia="Times New Roman" w:hAnsi="Calibri" w:cs="Calibri"/>
+                <w:color w:val="000000"/>
+                <w:highlight w:val="green"/>
+                <w:lang w:val="en-US" w:eastAsia="pl-PL"/>
+              </w:rPr>
+              <w:t xml:space="preserve"> </w:t>
+            </w:r>
+            <w:proofErr w:type="spellStart"/>
+            <w:r>
+              <w:rPr>
+                <w:rFonts w:ascii="Calibri" w:eastAsia="Times New Roman" w:hAnsi="Calibri" w:cs="Calibri"/>
+                <w:color w:val="000000"/>
+                <w:highlight w:val="green"/>
+                <w:lang w:val="en-US" w:eastAsia="pl-PL"/>
+              </w:rPr>
+              <w:t>hashowane</w:t>
+            </w:r>
+            <w:proofErr w:type="spellEnd"/>
+          </w:p>
+        </w:tc>
+      </w:tr>
+      <w:tr>
+        <w:trPr>
+          <w:trHeight w:val="300"/>
+        </w:trPr>
+        <w:tc>
+          <w:tcPr>
+            <w:tcW w:w="6374" w:type="dxa"/>
+            <w:shd w:val="clear" w:color="auto" w:fill="auto"/>
+            <w:noWrap/>
+            <w:vAlign w:val="bottom"/>
+            <w:hideMark/>
+          </w:tcPr>
+          <w:p>
+            <w:pPr>
+              <w:spacing w:after="0" w:line="240" w:lineRule="auto"/>
+              <w:rPr>
+                <w:rFonts w:ascii="Calibri" w:eastAsia="Times New Roman" w:hAnsi="Calibri" w:cs="Calibri"/>
+                <w:b/>
+                <w:bCs/>
+                <w:color w:val="000000"/>
+                <w:lang w:eastAsia="pl-PL"/>
+              </w:rPr>
+            </w:pPr>
+            <w:r>
+              <w:rPr>
+                <w:rFonts w:ascii="Calibri" w:eastAsia="Times New Roman" w:hAnsi="Calibri" w:cs="Calibri"/>
+                <w:b/>
+                <w:bCs/>
+                <w:color w:val="000000"/>
+                <w:lang w:eastAsia="pl-PL"/>
+              </w:rPr>
+              <w:t>zarządzanie zasobami w bazie danych oraz kontami użytkowników (administrator)</w:t>
             </w:r>
           </w:p>
         </w:tc>
@@ -1084,9 +1385,47 @@
                 <w:rFonts w:ascii="Calibri" w:eastAsia="Times New Roman" w:hAnsi="Calibri" w:cs="Calibri"/>
                 <w:color w:val="000000"/>
                 <w:highlight w:val="yellow"/>
-                <w:lang w:val="en-US" w:eastAsia="pl-PL"/>
-              </w:rPr>
-              <w:t>Haslo hashowane</w:t>
+                <w:lang w:eastAsia="pl-PL"/>
+              </w:rPr>
+              <w:t>DOSTOSOWAC</w:t>
+            </w:r>
+            <w:r>
+              <w:rPr>
+                <w:rFonts w:ascii="Calibri" w:eastAsia="Times New Roman" w:hAnsi="Calibri" w:cs="Calibri"/>
+                <w:color w:val="000000"/>
+                <w:highlight w:val="yellow"/>
+                <w:lang w:eastAsia="pl-PL"/>
+              </w:rPr>
+              <w:t>, użytkownik ma problem z edycja pesela</w:t>
+            </w:r>
+            <w:r>
+              <w:rPr>
+                <w:rFonts w:ascii="Calibri" w:eastAsia="Times New Roman" w:hAnsi="Calibri" w:cs="Calibri"/>
+                <w:color w:val="000000"/>
+                <w:highlight w:val="yellow"/>
+                <w:lang w:eastAsia="pl-PL"/>
+              </w:rPr>
+              <w:t xml:space="preserve">, </w:t>
+            </w:r>
+          </w:p>
+          <w:p>
+            <w:pPr>
+              <w:spacing w:after="0" w:line="240" w:lineRule="auto"/>
+              <w:rPr>
+                <w:rFonts w:ascii="Calibri" w:eastAsia="Times New Roman" w:hAnsi="Calibri" w:cs="Calibri"/>
+                <w:color w:val="000000"/>
+                <w:highlight w:val="yellow"/>
+                <w:lang w:eastAsia="pl-PL"/>
+              </w:rPr>
+            </w:pPr>
+            <w:r>
+              <w:rPr>
+                <w:rFonts w:ascii="Calibri" w:eastAsia="Times New Roman" w:hAnsi="Calibri" w:cs="Calibri"/>
+                <w:color w:val="000000"/>
+                <w:highlight w:val="green"/>
+                <w:lang w:eastAsia="pl-PL"/>
+              </w:rPr>
+              <w:t>Admin może edytować(OK)</w:t>
             </w:r>
           </w:p>
         </w:tc>
@@ -1122,24 +1461,277 @@
                 <w:color w:val="000000"/>
                 <w:lang w:eastAsia="pl-PL"/>
               </w:rPr>
-              <w:t>zarządzanie zasobami w bazie danych oraz kontami użytkowników (administrator)</w:t>
-            </w:r>
-          </w:p>
-        </w:tc>
-        <w:tc>
-          <w:tcPr>
-            <w:tcW w:w="2688" w:type="dxa"/>
-          </w:tcPr>
-          <w:p>
-            <w:pPr>
-              <w:spacing w:after="0" w:line="240" w:lineRule="auto"/>
+              <w:t>różne funkcjonalności i interakcja z użytkownikiem za pomocą przeglądarki internetowej</w:t>
+            </w:r>
+          </w:p>
+        </w:tc>
+        <w:tc>
+          <w:tcPr>
+            <w:tcW w:w="2688" w:type="dxa"/>
+          </w:tcPr>
+          <w:p>
+            <w:pPr>
+              <w:spacing w:after="0" w:line="240" w:lineRule="auto"/>
+              <w:rPr>
+                <w:rFonts w:ascii="Calibri" w:eastAsia="Times New Roman" w:hAnsi="Calibri" w:cs="Calibri"/>
+                <w:color w:val="000000"/>
+                <w:lang w:eastAsia="pl-PL"/>
+              </w:rPr>
+            </w:pPr>
+            <w:r>
+              <w:rPr>
+                <w:rFonts w:ascii="Calibri" w:eastAsia="Times New Roman" w:hAnsi="Calibri" w:cs="Calibri"/>
+                <w:color w:val="000000"/>
+                <w:lang w:eastAsia="pl-PL"/>
+              </w:rPr>
+              <w:t xml:space="preserve">OK, </w:t>
+            </w:r>
+          </w:p>
+          <w:p>
+            <w:pPr>
+              <w:spacing w:after="0" w:line="240" w:lineRule="auto"/>
+              <w:rPr>
+                <w:rFonts w:ascii="Calibri" w:eastAsia="Times New Roman" w:hAnsi="Calibri" w:cs="Calibri"/>
+                <w:color w:val="000000"/>
+                <w:lang w:eastAsia="pl-PL"/>
+              </w:rPr>
+            </w:pPr>
+            <w:r>
+              <w:rPr>
+                <w:rFonts w:ascii="Calibri" w:eastAsia="Times New Roman" w:hAnsi="Calibri" w:cs="Calibri"/>
+                <w:color w:val="000000"/>
+                <w:highlight w:val="green"/>
+                <w:lang w:eastAsia="pl-PL"/>
+              </w:rPr>
+              <w:t xml:space="preserve">Opcjonalnie dodać jeszcze </w:t>
+            </w:r>
+            <w:proofErr w:type="spellStart"/>
+            <w:r>
+              <w:rPr>
+                <w:rFonts w:ascii="Calibri" w:eastAsia="Times New Roman" w:hAnsi="Calibri" w:cs="Calibri"/>
+                <w:color w:val="000000"/>
+                <w:highlight w:val="green"/>
+                <w:lang w:eastAsia="pl-PL"/>
+              </w:rPr>
+              <w:t>karte</w:t>
+            </w:r>
+            <w:proofErr w:type="spellEnd"/>
+            <w:r>
+              <w:rPr>
+                <w:rFonts w:ascii="Calibri" w:eastAsia="Times New Roman" w:hAnsi="Calibri" w:cs="Calibri"/>
+                <w:color w:val="000000"/>
+                <w:highlight w:val="green"/>
+                <w:lang w:eastAsia="pl-PL"/>
+              </w:rPr>
+              <w:t xml:space="preserve"> projektu</w:t>
+            </w:r>
+          </w:p>
+        </w:tc>
+      </w:tr>
+      <w:tr>
+        <w:trPr>
+          <w:trHeight w:val="300"/>
+        </w:trPr>
+        <w:tc>
+          <w:tcPr>
+            <w:tcW w:w="6374" w:type="dxa"/>
+            <w:shd w:val="clear" w:color="auto" w:fill="auto"/>
+            <w:noWrap/>
+            <w:vAlign w:val="bottom"/>
+            <w:hideMark/>
+          </w:tcPr>
+          <w:p>
+            <w:pPr>
+              <w:spacing w:after="0" w:line="240" w:lineRule="auto"/>
+              <w:rPr>
+                <w:rFonts w:ascii="Calibri" w:eastAsia="Times New Roman" w:hAnsi="Calibri" w:cs="Calibri"/>
+                <w:b/>
+                <w:bCs/>
+                <w:color w:val="000000"/>
+                <w:lang w:eastAsia="pl-PL"/>
+              </w:rPr>
+            </w:pPr>
+            <w:r>
+              <w:rPr>
+                <w:rFonts w:ascii="Calibri" w:eastAsia="Times New Roman" w:hAnsi="Calibri" w:cs="Calibri"/>
+                <w:b/>
+                <w:bCs/>
+                <w:color w:val="000000"/>
+                <w:lang w:eastAsia="pl-PL"/>
+              </w:rPr>
+              <w:t>wyszukiwarka</w:t>
+            </w:r>
+          </w:p>
+        </w:tc>
+        <w:tc>
+          <w:tcPr>
+            <w:tcW w:w="2688" w:type="dxa"/>
+          </w:tcPr>
+          <w:p>
+            <w:pPr>
+              <w:spacing w:after="0" w:line="240" w:lineRule="auto"/>
+              <w:rPr>
+                <w:rFonts w:ascii="Calibri" w:eastAsia="Times New Roman" w:hAnsi="Calibri" w:cs="Calibri"/>
+                <w:color w:val="000000"/>
+                <w:lang w:eastAsia="pl-PL"/>
+              </w:rPr>
+            </w:pPr>
+            <w:r>
+              <w:rPr>
+                <w:rFonts w:ascii="Calibri" w:eastAsia="Times New Roman" w:hAnsi="Calibri" w:cs="Calibri"/>
+                <w:color w:val="FF0000"/>
+                <w:lang w:eastAsia="pl-PL"/>
+              </w:rPr>
+              <w:t>DODAĆ wyszukiwanie robotów</w:t>
+            </w:r>
+          </w:p>
+        </w:tc>
+      </w:tr>
+      <w:tr>
+        <w:trPr>
+          <w:trHeight w:val="300"/>
+        </w:trPr>
+        <w:tc>
+          <w:tcPr>
+            <w:tcW w:w="6374" w:type="dxa"/>
+            <w:shd w:val="clear" w:color="auto" w:fill="auto"/>
+            <w:noWrap/>
+            <w:vAlign w:val="bottom"/>
+            <w:hideMark/>
+          </w:tcPr>
+          <w:p>
+            <w:pPr>
+              <w:spacing w:after="0" w:line="240" w:lineRule="auto"/>
+              <w:rPr>
+                <w:rFonts w:ascii="Calibri" w:eastAsia="Times New Roman" w:hAnsi="Calibri" w:cs="Calibri"/>
+                <w:color w:val="000000"/>
+                <w:lang w:eastAsia="pl-PL"/>
+              </w:rPr>
+            </w:pPr>
+          </w:p>
+        </w:tc>
+        <w:tc>
+          <w:tcPr>
+            <w:tcW w:w="2688" w:type="dxa"/>
+          </w:tcPr>
+          <w:p>
+            <w:pPr>
+              <w:spacing w:after="0" w:line="240" w:lineRule="auto"/>
+              <w:rPr>
+                <w:rFonts w:ascii="Calibri" w:eastAsia="Times New Roman" w:hAnsi="Calibri" w:cs="Calibri"/>
+                <w:color w:val="000000"/>
+                <w:lang w:eastAsia="pl-PL"/>
+              </w:rPr>
+            </w:pPr>
+          </w:p>
+        </w:tc>
+      </w:tr>
+      <w:tr>
+        <w:trPr>
+          <w:trHeight w:val="300"/>
+        </w:trPr>
+        <w:tc>
+          <w:tcPr>
+            <w:tcW w:w="6374" w:type="dxa"/>
+            <w:shd w:val="clear" w:color="auto" w:fill="auto"/>
+            <w:noWrap/>
+            <w:vAlign w:val="bottom"/>
+            <w:hideMark/>
+          </w:tcPr>
+          <w:p>
+            <w:pPr>
+              <w:spacing w:after="0" w:line="240" w:lineRule="auto"/>
+              <w:rPr>
+                <w:rFonts w:ascii="Calibri" w:eastAsia="Times New Roman" w:hAnsi="Calibri" w:cs="Calibri"/>
+                <w:color w:val="000000"/>
+                <w:lang w:eastAsia="pl-PL"/>
+              </w:rPr>
+            </w:pPr>
+            <w:r>
+              <w:rPr>
+                <w:rFonts w:ascii="Calibri" w:eastAsia="Times New Roman" w:hAnsi="Calibri" w:cs="Calibri"/>
+                <w:color w:val="000000"/>
+                <w:lang w:eastAsia="pl-PL"/>
+              </w:rPr>
+              <w:t>ocena 4:</w:t>
+            </w:r>
+          </w:p>
+        </w:tc>
+        <w:tc>
+          <w:tcPr>
+            <w:tcW w:w="2688" w:type="dxa"/>
+          </w:tcPr>
+          <w:p>
+            <w:pPr>
+              <w:spacing w:after="0" w:line="240" w:lineRule="auto"/>
+              <w:rPr>
+                <w:rFonts w:ascii="Calibri" w:eastAsia="Times New Roman" w:hAnsi="Calibri" w:cs="Calibri"/>
+                <w:color w:val="000000"/>
+                <w:lang w:eastAsia="pl-PL"/>
+              </w:rPr>
+            </w:pPr>
+          </w:p>
+        </w:tc>
+      </w:tr>
+      <w:tr>
+        <w:trPr>
+          <w:trHeight w:val="300"/>
+        </w:trPr>
+        <w:tc>
+          <w:tcPr>
+            <w:tcW w:w="6374" w:type="dxa"/>
+            <w:shd w:val="clear" w:color="auto" w:fill="auto"/>
+            <w:noWrap/>
+            <w:vAlign w:val="bottom"/>
+            <w:hideMark/>
+          </w:tcPr>
+          <w:p>
+            <w:pPr>
+              <w:spacing w:after="0" w:line="240" w:lineRule="auto"/>
+              <w:rPr>
+                <w:rFonts w:ascii="Calibri" w:eastAsia="Times New Roman" w:hAnsi="Calibri" w:cs="Calibri"/>
+                <w:b/>
+                <w:bCs/>
+                <w:color w:val="000000"/>
+                <w:lang w:eastAsia="pl-PL"/>
+              </w:rPr>
+            </w:pPr>
+            <w:r>
+              <w:rPr>
+                <w:rFonts w:ascii="Calibri" w:eastAsia="Times New Roman" w:hAnsi="Calibri" w:cs="Calibri"/>
+                <w:b/>
+                <w:bCs/>
+                <w:color w:val="000000"/>
+                <w:lang w:eastAsia="pl-PL"/>
+              </w:rPr>
+              <w:t>walidacja</w:t>
+            </w:r>
+          </w:p>
+        </w:tc>
+        <w:tc>
+          <w:tcPr>
+            <w:tcW w:w="2688" w:type="dxa"/>
+          </w:tcPr>
+          <w:p>
+            <w:pPr>
+              <w:spacing w:after="0" w:line="240" w:lineRule="auto"/>
+              <w:rPr>
+                <w:rFonts w:ascii="Calibri" w:eastAsia="Times New Roman" w:hAnsi="Calibri" w:cs="Calibri"/>
+                <w:color w:val="000000"/>
+                <w:lang w:eastAsia="pl-PL"/>
+              </w:rPr>
+            </w:pPr>
+            <w:proofErr w:type="spellStart"/>
+            <w:r>
               <w:rPr>
                 <w:rFonts w:ascii="Calibri" w:eastAsia="Times New Roman" w:hAnsi="Calibri" w:cs="Calibri"/>
                 <w:color w:val="000000"/>
                 <w:highlight w:val="yellow"/>
                 <w:lang w:eastAsia="pl-PL"/>
               </w:rPr>
-            </w:pPr>
+              <w:t>Czsciowo</w:t>
+            </w:r>
+            <w:proofErr w:type="spellEnd"/>
             <w:r>
               <w:rPr>
                 <w:rFonts w:ascii="Calibri" w:eastAsia="Times New Roman" w:hAnsi="Calibri" w:cs="Calibri"/>
@@ -1147,8 +1739,403 @@
                 <w:highlight w:val="yellow"/>
                 <w:lang w:eastAsia="pl-PL"/>
               </w:rPr>
-              <w:t>DOSTOSOWAC</w:t>
-            </w:r>
+              <w:t xml:space="preserve"> jest gdzieniegdzie</w:t>
+            </w:r>
+          </w:p>
+        </w:tc>
+      </w:tr>
+      <w:tr>
+        <w:trPr>
+          <w:trHeight w:val="300"/>
+        </w:trPr>
+        <w:tc>
+          <w:tcPr>
+            <w:tcW w:w="6374" w:type="dxa"/>
+            <w:shd w:val="clear" w:color="auto" w:fill="auto"/>
+            <w:noWrap/>
+            <w:vAlign w:val="bottom"/>
+            <w:hideMark/>
+          </w:tcPr>
+          <w:p>
+            <w:pPr>
+              <w:spacing w:after="0" w:line="240" w:lineRule="auto"/>
+              <w:rPr>
+                <w:rFonts w:ascii="Calibri" w:eastAsia="Times New Roman" w:hAnsi="Calibri" w:cs="Calibri"/>
+                <w:b/>
+                <w:bCs/>
+                <w:color w:val="000000"/>
+                <w:lang w:eastAsia="pl-PL"/>
+              </w:rPr>
+            </w:pPr>
+            <w:r>
+              <w:rPr>
+                <w:rFonts w:ascii="Calibri" w:eastAsia="Times New Roman" w:hAnsi="Calibri" w:cs="Calibri"/>
+                <w:b/>
+                <w:bCs/>
+                <w:color w:val="000000"/>
+                <w:lang w:eastAsia="pl-PL"/>
+              </w:rPr>
+              <w:t>stronicowanie</w:t>
+            </w:r>
+          </w:p>
+        </w:tc>
+        <w:tc>
+          <w:tcPr>
+            <w:tcW w:w="2688" w:type="dxa"/>
+          </w:tcPr>
+          <w:p>
+            <w:pPr>
+              <w:spacing w:after="0" w:line="240" w:lineRule="auto"/>
+              <w:rPr>
+                <w:rFonts w:ascii="Calibri" w:eastAsia="Times New Roman" w:hAnsi="Calibri" w:cs="Calibri"/>
+                <w:b/>
+                <w:bCs/>
+                <w:color w:val="000000"/>
+                <w:lang w:eastAsia="pl-PL"/>
+              </w:rPr>
+            </w:pPr>
+            <w:r>
+              <w:rPr>
+                <w:rFonts w:ascii="Calibri" w:eastAsia="Times New Roman" w:hAnsi="Calibri" w:cs="Calibri"/>
+                <w:b/>
+                <w:bCs/>
+                <w:color w:val="FF0000"/>
+                <w:lang w:eastAsia="pl-PL"/>
+              </w:rPr>
+              <w:t>Nie wiem co to, dowiedzieć się</w:t>
+            </w:r>
+          </w:p>
+        </w:tc>
+      </w:tr>
+      <w:tr>
+        <w:trPr>
+          <w:trHeight w:val="300"/>
+        </w:trPr>
+        <w:tc>
+          <w:tcPr>
+            <w:tcW w:w="6374" w:type="dxa"/>
+            <w:shd w:val="clear" w:color="auto" w:fill="auto"/>
+            <w:noWrap/>
+            <w:vAlign w:val="bottom"/>
+            <w:hideMark/>
+          </w:tcPr>
+          <w:p>
+            <w:pPr>
+              <w:spacing w:after="0" w:line="240" w:lineRule="auto"/>
+              <w:rPr>
+                <w:rFonts w:ascii="Calibri" w:eastAsia="Times New Roman" w:hAnsi="Calibri" w:cs="Calibri"/>
+                <w:b/>
+                <w:bCs/>
+                <w:color w:val="000000"/>
+                <w:lang w:eastAsia="pl-PL"/>
+              </w:rPr>
+            </w:pPr>
+            <w:r>
+              <w:rPr>
+                <w:rFonts w:ascii="Calibri" w:eastAsia="Times New Roman" w:hAnsi="Calibri" w:cs="Calibri"/>
+                <w:b/>
+                <w:bCs/>
+                <w:color w:val="000000"/>
+                <w:lang w:eastAsia="pl-PL"/>
+              </w:rPr>
+              <w:t>możliwość wgrywania plików</w:t>
+            </w:r>
+          </w:p>
+        </w:tc>
+        <w:tc>
+          <w:tcPr>
+            <w:tcW w:w="2688" w:type="dxa"/>
+          </w:tcPr>
+          <w:p>
+            <w:pPr>
+              <w:spacing w:after="0" w:line="240" w:lineRule="auto"/>
+              <w:rPr>
+                <w:rFonts w:ascii="Calibri" w:eastAsia="Times New Roman" w:hAnsi="Calibri" w:cs="Calibri"/>
+                <w:b/>
+                <w:bCs/>
+                <w:color w:val="FF0000"/>
+                <w:lang w:eastAsia="pl-PL"/>
+              </w:rPr>
+            </w:pPr>
+            <w:r>
+              <w:rPr>
+                <w:rFonts w:ascii="Calibri" w:eastAsia="Times New Roman" w:hAnsi="Calibri" w:cs="Calibri"/>
+                <w:b/>
+                <w:bCs/>
+                <w:color w:val="FF0000"/>
+                <w:lang w:eastAsia="pl-PL"/>
+              </w:rPr>
+              <w:t>DODAC( najlepiej chyba zdjęcia do robotów)</w:t>
+            </w:r>
+          </w:p>
+        </w:tc>
+      </w:tr>
+      <w:tr>
+        <w:trPr>
+          <w:trHeight w:val="300"/>
+        </w:trPr>
+        <w:tc>
+          <w:tcPr>
+            <w:tcW w:w="6374" w:type="dxa"/>
+            <w:shd w:val="clear" w:color="auto" w:fill="auto"/>
+            <w:noWrap/>
+            <w:vAlign w:val="bottom"/>
+            <w:hideMark/>
+          </w:tcPr>
+          <w:p>
+            <w:pPr>
+              <w:spacing w:after="0" w:line="240" w:lineRule="auto"/>
+              <w:rPr>
+                <w:rFonts w:ascii="Calibri" w:eastAsia="Times New Roman" w:hAnsi="Calibri" w:cs="Calibri"/>
+                <w:color w:val="000000"/>
+                <w:lang w:eastAsia="pl-PL"/>
+              </w:rPr>
+            </w:pPr>
+          </w:p>
+        </w:tc>
+        <w:tc>
+          <w:tcPr>
+            <w:tcW w:w="2688" w:type="dxa"/>
+          </w:tcPr>
+          <w:p>
+            <w:pPr>
+              <w:spacing w:after="0" w:line="240" w:lineRule="auto"/>
+              <w:rPr>
+                <w:rFonts w:ascii="Calibri" w:eastAsia="Times New Roman" w:hAnsi="Calibri" w:cs="Calibri"/>
+                <w:color w:val="000000"/>
+                <w:lang w:eastAsia="pl-PL"/>
+              </w:rPr>
+            </w:pPr>
+          </w:p>
+        </w:tc>
+      </w:tr>
+      <w:tr>
+        <w:trPr>
+          <w:trHeight w:val="300"/>
+        </w:trPr>
+        <w:tc>
+          <w:tcPr>
+            <w:tcW w:w="6374" w:type="dxa"/>
+            <w:shd w:val="clear" w:color="auto" w:fill="auto"/>
+            <w:noWrap/>
+            <w:vAlign w:val="bottom"/>
+            <w:hideMark/>
+          </w:tcPr>
+          <w:p>
+            <w:pPr>
+              <w:spacing w:after="0" w:line="240" w:lineRule="auto"/>
+              <w:rPr>
+                <w:rFonts w:ascii="Calibri" w:eastAsia="Times New Roman" w:hAnsi="Calibri" w:cs="Calibri"/>
+                <w:color w:val="000000"/>
+                <w:lang w:eastAsia="pl-PL"/>
+              </w:rPr>
+            </w:pPr>
+            <w:r>
+              <w:rPr>
+                <w:rFonts w:ascii="Calibri" w:eastAsia="Times New Roman" w:hAnsi="Calibri" w:cs="Calibri"/>
+                <w:color w:val="000000"/>
+                <w:lang w:eastAsia="pl-PL"/>
+              </w:rPr>
+              <w:t>ocena 5:</w:t>
+            </w:r>
+          </w:p>
+        </w:tc>
+        <w:tc>
+          <w:tcPr>
+            <w:tcW w:w="2688" w:type="dxa"/>
+          </w:tcPr>
+          <w:p>
+            <w:pPr>
+              <w:spacing w:after="0" w:line="240" w:lineRule="auto"/>
+              <w:rPr>
+                <w:rFonts w:ascii="Calibri" w:eastAsia="Times New Roman" w:hAnsi="Calibri" w:cs="Calibri"/>
+                <w:color w:val="000000"/>
+                <w:lang w:eastAsia="pl-PL"/>
+              </w:rPr>
+            </w:pPr>
+          </w:p>
+        </w:tc>
+      </w:tr>
+      <w:tr>
+        <w:trPr>
+          <w:trHeight w:val="300"/>
+        </w:trPr>
+        <w:tc>
+          <w:tcPr>
+            <w:tcW w:w="6374" w:type="dxa"/>
+            <w:shd w:val="clear" w:color="auto" w:fill="auto"/>
+            <w:noWrap/>
+            <w:vAlign w:val="bottom"/>
+            <w:hideMark/>
+          </w:tcPr>
+          <w:p>
+            <w:pPr>
+              <w:spacing w:after="0" w:line="240" w:lineRule="auto"/>
+              <w:rPr>
+                <w:rFonts w:ascii="Calibri" w:eastAsia="Times New Roman" w:hAnsi="Calibri" w:cs="Calibri"/>
+                <w:b/>
+                <w:bCs/>
+                <w:color w:val="000000"/>
+                <w:lang w:eastAsia="pl-PL"/>
+              </w:rPr>
+            </w:pPr>
+            <w:r>
+              <w:rPr>
+                <w:rFonts w:ascii="Calibri" w:eastAsia="Times New Roman" w:hAnsi="Calibri" w:cs="Calibri"/>
+                <w:b/>
+                <w:bCs/>
+                <w:color w:val="000000"/>
+                <w:lang w:eastAsia="pl-PL"/>
+              </w:rPr>
+              <w:t>generowanie formularzy</w:t>
+            </w:r>
+          </w:p>
+        </w:tc>
+        <w:tc>
+          <w:tcPr>
+            <w:tcW w:w="2688" w:type="dxa"/>
+          </w:tcPr>
+          <w:p>
+            <w:pPr>
+              <w:spacing w:after="0" w:line="240" w:lineRule="auto"/>
+              <w:rPr>
+                <w:rFonts w:ascii="Calibri" w:eastAsia="Times New Roman" w:hAnsi="Calibri" w:cs="Calibri"/>
+                <w:color w:val="000000"/>
+                <w:lang w:eastAsia="pl-PL"/>
+              </w:rPr>
+            </w:pPr>
+          </w:p>
+        </w:tc>
+      </w:tr>
+      <w:tr>
+        <w:trPr>
+          <w:trHeight w:val="300"/>
+        </w:trPr>
+        <w:tc>
+          <w:tcPr>
+            <w:tcW w:w="6374" w:type="dxa"/>
+            <w:shd w:val="clear" w:color="auto" w:fill="auto"/>
+            <w:noWrap/>
+            <w:vAlign w:val="bottom"/>
+            <w:hideMark/>
+          </w:tcPr>
+          <w:p>
+            <w:pPr>
+              <w:spacing w:after="0" w:line="240" w:lineRule="auto"/>
+              <w:rPr>
+                <w:rFonts w:ascii="Calibri" w:eastAsia="Times New Roman" w:hAnsi="Calibri" w:cs="Calibri"/>
+                <w:b/>
+                <w:bCs/>
+                <w:color w:val="000000"/>
+                <w:lang w:eastAsia="pl-PL"/>
+              </w:rPr>
+            </w:pPr>
+            <w:r>
+              <w:rPr>
+                <w:rFonts w:ascii="Calibri" w:eastAsia="Times New Roman" w:hAnsi="Calibri" w:cs="Calibri"/>
+                <w:b/>
+                <w:bCs/>
+                <w:color w:val="000000"/>
+                <w:lang w:eastAsia="pl-PL"/>
+              </w:rPr>
+              <w:t>internacjonalizacja (dwa języki, np.: polski i angielski)</w:t>
+            </w:r>
+          </w:p>
+        </w:tc>
+        <w:tc>
+          <w:tcPr>
+            <w:tcW w:w="2688" w:type="dxa"/>
+          </w:tcPr>
+          <w:p>
+            <w:pPr>
+              <w:spacing w:after="0" w:line="240" w:lineRule="auto"/>
+              <w:rPr>
+                <w:rFonts w:ascii="Calibri" w:eastAsia="Times New Roman" w:hAnsi="Calibri" w:cs="Calibri"/>
+                <w:color w:val="000000"/>
+                <w:lang w:eastAsia="pl-PL"/>
+              </w:rPr>
+            </w:pPr>
+            <w:r>
+              <w:rPr>
+                <w:rFonts w:ascii="Calibri" w:eastAsia="Times New Roman" w:hAnsi="Calibri" w:cs="Calibri"/>
+                <w:color w:val="000000"/>
+                <w:highlight w:val="green"/>
+                <w:lang w:eastAsia="pl-PL"/>
+              </w:rPr>
+              <w:t xml:space="preserve">OK (3 </w:t>
+            </w:r>
+            <w:proofErr w:type="spellStart"/>
+            <w:r>
+              <w:rPr>
+                <w:rFonts w:ascii="Calibri" w:eastAsia="Times New Roman" w:hAnsi="Calibri" w:cs="Calibri"/>
+                <w:color w:val="000000"/>
+                <w:highlight w:val="green"/>
+                <w:lang w:eastAsia="pl-PL"/>
+              </w:rPr>
+              <w:t>jezyki</w:t>
+            </w:r>
+            <w:proofErr w:type="spellEnd"/>
+            <w:r>
+              <w:rPr>
+                <w:rFonts w:ascii="Calibri" w:eastAsia="Times New Roman" w:hAnsi="Calibri" w:cs="Calibri"/>
+                <w:color w:val="000000"/>
+                <w:highlight w:val="green"/>
+                <w:lang w:eastAsia="pl-PL"/>
+              </w:rPr>
+              <w:t>: ENG, DE, PL)</w:t>
+            </w:r>
+          </w:p>
+        </w:tc>
+      </w:tr>
+      <w:tr>
+        <w:trPr>
+          <w:trHeight w:val="300"/>
+        </w:trPr>
+        <w:tc>
+          <w:tcPr>
+            <w:tcW w:w="6374" w:type="dxa"/>
+            <w:shd w:val="clear" w:color="auto" w:fill="auto"/>
+            <w:noWrap/>
+            <w:vAlign w:val="bottom"/>
+            <w:hideMark/>
+          </w:tcPr>
+          <w:p>
+            <w:pPr>
+              <w:spacing w:after="0" w:line="240" w:lineRule="auto"/>
+              <w:rPr>
+                <w:rFonts w:ascii="Calibri" w:eastAsia="Times New Roman" w:hAnsi="Calibri" w:cs="Calibri"/>
+                <w:b/>
+                <w:bCs/>
+                <w:color w:val="000000"/>
+                <w:lang w:eastAsia="pl-PL"/>
+              </w:rPr>
+            </w:pPr>
+            <w:r>
+              <w:rPr>
+                <w:rFonts w:ascii="Calibri" w:eastAsia="Times New Roman" w:hAnsi="Calibri" w:cs="Calibri"/>
+                <w:b/>
+                <w:bCs/>
+                <w:color w:val="000000"/>
+                <w:lang w:eastAsia="pl-PL"/>
+              </w:rPr>
+              <w:t>estetyczny wygląd graficzny oraz inne wyróżniające się cechy programu</w:t>
+            </w:r>
+          </w:p>
+        </w:tc>
+        <w:tc>
+          <w:tcPr>
+            <w:tcW w:w="2688" w:type="dxa"/>
+          </w:tcPr>
+          <w:p>
+            <w:pPr>
+              <w:spacing w:after="0" w:line="240" w:lineRule="auto"/>
+              <w:rPr>
+                <w:rFonts w:ascii="Calibri" w:eastAsia="Times New Roman" w:hAnsi="Calibri" w:cs="Calibri"/>
+                <w:color w:val="000000"/>
+                <w:lang w:eastAsia="pl-PL"/>
+              </w:rPr>
+            </w:pPr>
+            <w:proofErr w:type="spellStart"/>
             <w:r>
               <w:rPr>
                 <w:rFonts w:ascii="Calibri" w:eastAsia="Times New Roman" w:hAnsi="Calibri" w:cs="Calibri"/>
@@ -1156,642 +2143,9 @@
                 <w:highlight w:val="yellow"/>
                 <w:lang w:eastAsia="pl-PL"/>
               </w:rPr>
-              <w:t>, użytkownik ma problem z edycja pesela</w:t>
-            </w:r>
-          </w:p>
-        </w:tc>
-      </w:tr>
-      <w:tr>
-        <w:trPr>
-          <w:trHeight w:val="300"/>
-        </w:trPr>
-        <w:tc>
-          <w:tcPr>
-            <w:tcW w:w="6374" w:type="dxa"/>
-            <w:shd w:val="clear" w:color="auto" w:fill="auto"/>
-            <w:noWrap/>
-            <w:vAlign w:val="bottom"/>
-            <w:hideMark/>
-          </w:tcPr>
-          <w:p>
-            <w:pPr>
-              <w:spacing w:after="0" w:line="240" w:lineRule="auto"/>
-              <w:rPr>
-                <w:rFonts w:ascii="Calibri" w:eastAsia="Times New Roman" w:hAnsi="Calibri" w:cs="Calibri"/>
-                <w:b/>
-                <w:bCs/>
-                <w:color w:val="000000"/>
-                <w:lang w:eastAsia="pl-PL"/>
-              </w:rPr>
-            </w:pPr>
-            <w:r>
-              <w:rPr>
-                <w:rFonts w:ascii="Calibri" w:eastAsia="Times New Roman" w:hAnsi="Calibri" w:cs="Calibri"/>
-                <w:b/>
-                <w:bCs/>
-                <w:color w:val="000000"/>
-                <w:lang w:eastAsia="pl-PL"/>
-              </w:rPr>
-              <w:t>różne funkcjonalności i interakcja z użytkownikiem za pomocą przeglądarki internetowej</w:t>
-            </w:r>
-          </w:p>
-        </w:tc>
-        <w:tc>
-          <w:tcPr>
-            <w:tcW w:w="2688" w:type="dxa"/>
-          </w:tcPr>
-          <w:p>
-            <w:pPr>
-              <w:spacing w:after="0" w:line="240" w:lineRule="auto"/>
-              <w:rPr>
-                <w:rFonts w:ascii="Calibri" w:eastAsia="Times New Roman" w:hAnsi="Calibri" w:cs="Calibri"/>
-                <w:color w:val="000000"/>
-                <w:lang w:eastAsia="pl-PL"/>
-              </w:rPr>
-            </w:pPr>
-          </w:p>
-        </w:tc>
-      </w:tr>
-      <w:tr>
-        <w:trPr>
-          <w:trHeight w:val="300"/>
-        </w:trPr>
-        <w:tc>
-          <w:tcPr>
-            <w:tcW w:w="6374" w:type="dxa"/>
-            <w:shd w:val="clear" w:color="auto" w:fill="auto"/>
-            <w:noWrap/>
-            <w:vAlign w:val="bottom"/>
-            <w:hideMark/>
-          </w:tcPr>
-          <w:p>
-            <w:pPr>
-              <w:spacing w:after="0" w:line="240" w:lineRule="auto"/>
-              <w:rPr>
-                <w:rFonts w:ascii="Calibri" w:eastAsia="Times New Roman" w:hAnsi="Calibri" w:cs="Calibri"/>
-                <w:b/>
-                <w:bCs/>
-                <w:color w:val="000000"/>
-                <w:lang w:eastAsia="pl-PL"/>
-              </w:rPr>
-            </w:pPr>
-            <w:r>
-              <w:rPr>
-                <w:rFonts w:ascii="Calibri" w:eastAsia="Times New Roman" w:hAnsi="Calibri" w:cs="Calibri"/>
-                <w:b/>
-                <w:bCs/>
-                <w:color w:val="000000"/>
-                <w:lang w:eastAsia="pl-PL"/>
-              </w:rPr>
-              <w:t>wyszukiwarka</w:t>
-            </w:r>
-          </w:p>
-        </w:tc>
-        <w:tc>
-          <w:tcPr>
-            <w:tcW w:w="2688" w:type="dxa"/>
-          </w:tcPr>
-          <w:p>
-            <w:pPr>
-              <w:spacing w:after="0" w:line="240" w:lineRule="auto"/>
-              <w:rPr>
-                <w:rFonts w:ascii="Calibri" w:eastAsia="Times New Roman" w:hAnsi="Calibri" w:cs="Calibri"/>
-                <w:color w:val="000000"/>
-                <w:lang w:eastAsia="pl-PL"/>
-              </w:rPr>
-            </w:pPr>
-            <w:r>
-              <w:rPr>
-                <w:rFonts w:ascii="Calibri" w:eastAsia="Times New Roman" w:hAnsi="Calibri" w:cs="Calibri"/>
-                <w:color w:val="FF0000"/>
-                <w:lang w:eastAsia="pl-PL"/>
-              </w:rPr>
-              <w:t>DODAĆ wyszukiwanie robotów</w:t>
-            </w:r>
-          </w:p>
-        </w:tc>
-      </w:tr>
-      <w:tr>
-        <w:trPr>
-          <w:trHeight w:val="300"/>
-        </w:trPr>
-        <w:tc>
-          <w:tcPr>
-            <w:tcW w:w="6374" w:type="dxa"/>
-            <w:shd w:val="clear" w:color="auto" w:fill="auto"/>
-            <w:noWrap/>
-            <w:vAlign w:val="bottom"/>
-            <w:hideMark/>
-          </w:tcPr>
-          <w:p>
-            <w:pPr>
-              <w:spacing w:after="0" w:line="240" w:lineRule="auto"/>
-              <w:rPr>
-                <w:rFonts w:ascii="Calibri" w:eastAsia="Times New Roman" w:hAnsi="Calibri" w:cs="Calibri"/>
-                <w:color w:val="000000"/>
-                <w:lang w:eastAsia="pl-PL"/>
-              </w:rPr>
-            </w:pPr>
-          </w:p>
-        </w:tc>
-        <w:tc>
-          <w:tcPr>
-            <w:tcW w:w="2688" w:type="dxa"/>
-          </w:tcPr>
-          <w:p>
-            <w:pPr>
-              <w:spacing w:after="0" w:line="240" w:lineRule="auto"/>
-              <w:rPr>
-                <w:rFonts w:ascii="Calibri" w:eastAsia="Times New Roman" w:hAnsi="Calibri" w:cs="Calibri"/>
-                <w:color w:val="000000"/>
-                <w:lang w:eastAsia="pl-PL"/>
-              </w:rPr>
-            </w:pPr>
-          </w:p>
-        </w:tc>
-      </w:tr>
-      <w:tr>
-        <w:trPr>
-          <w:trHeight w:val="300"/>
-        </w:trPr>
-        <w:tc>
-          <w:tcPr>
-            <w:tcW w:w="6374" w:type="dxa"/>
-            <w:shd w:val="clear" w:color="auto" w:fill="auto"/>
-            <w:noWrap/>
-            <w:vAlign w:val="bottom"/>
-            <w:hideMark/>
-          </w:tcPr>
-          <w:p>
-            <w:pPr>
-              <w:spacing w:after="0" w:line="240" w:lineRule="auto"/>
-              <w:rPr>
-                <w:rFonts w:ascii="Calibri" w:eastAsia="Times New Roman" w:hAnsi="Calibri" w:cs="Calibri"/>
-                <w:color w:val="000000"/>
-                <w:lang w:eastAsia="pl-PL"/>
-              </w:rPr>
-            </w:pPr>
-            <w:r>
-              <w:rPr>
-                <w:rFonts w:ascii="Calibri" w:eastAsia="Times New Roman" w:hAnsi="Calibri" w:cs="Calibri"/>
-                <w:color w:val="000000"/>
-                <w:lang w:eastAsia="pl-PL"/>
-              </w:rPr>
-              <w:t>ocena 4:</w:t>
-            </w:r>
-          </w:p>
-        </w:tc>
-        <w:tc>
-          <w:tcPr>
-            <w:tcW w:w="2688" w:type="dxa"/>
-          </w:tcPr>
-          <w:p>
-            <w:pPr>
-              <w:spacing w:after="0" w:line="240" w:lineRule="auto"/>
-              <w:rPr>
-                <w:rFonts w:ascii="Calibri" w:eastAsia="Times New Roman" w:hAnsi="Calibri" w:cs="Calibri"/>
-                <w:color w:val="000000"/>
-                <w:lang w:eastAsia="pl-PL"/>
-              </w:rPr>
-            </w:pPr>
-          </w:p>
-        </w:tc>
-      </w:tr>
-      <w:tr>
-        <w:trPr>
-          <w:trHeight w:val="300"/>
-        </w:trPr>
-        <w:tc>
-          <w:tcPr>
-            <w:tcW w:w="6374" w:type="dxa"/>
-            <w:shd w:val="clear" w:color="auto" w:fill="auto"/>
-            <w:noWrap/>
-            <w:vAlign w:val="bottom"/>
-            <w:hideMark/>
-          </w:tcPr>
-          <w:p>
-            <w:pPr>
-              <w:spacing w:after="0" w:line="240" w:lineRule="auto"/>
-              <w:rPr>
-                <w:rFonts w:ascii="Calibri" w:eastAsia="Times New Roman" w:hAnsi="Calibri" w:cs="Calibri"/>
-                <w:b/>
-                <w:bCs/>
-                <w:color w:val="000000"/>
-                <w:lang w:eastAsia="pl-PL"/>
-              </w:rPr>
-            </w:pPr>
-            <w:r>
-              <w:rPr>
-                <w:rFonts w:ascii="Calibri" w:eastAsia="Times New Roman" w:hAnsi="Calibri" w:cs="Calibri"/>
-                <w:b/>
-                <w:bCs/>
-                <w:color w:val="000000"/>
-                <w:lang w:eastAsia="pl-PL"/>
-              </w:rPr>
-              <w:t>walidacja</w:t>
-            </w:r>
-          </w:p>
-        </w:tc>
-        <w:tc>
-          <w:tcPr>
-            <w:tcW w:w="2688" w:type="dxa"/>
-          </w:tcPr>
-          <w:p>
-            <w:pPr>
-              <w:spacing w:after="0" w:line="240" w:lineRule="auto"/>
-              <w:rPr>
-                <w:rFonts w:ascii="Calibri" w:eastAsia="Times New Roman" w:hAnsi="Calibri" w:cs="Calibri"/>
-                <w:color w:val="000000"/>
-                <w:lang w:eastAsia="pl-PL"/>
-              </w:rPr>
-            </w:pPr>
-            <w:r>
-              <w:rPr>
-                <w:rFonts w:ascii="Calibri" w:eastAsia="Times New Roman" w:hAnsi="Calibri" w:cs="Calibri"/>
-                <w:color w:val="000000"/>
-                <w:highlight w:val="yellow"/>
-                <w:lang w:eastAsia="pl-PL"/>
-              </w:rPr>
-              <w:t>Czsciowo jest gdzieniegdzie</w:t>
-            </w:r>
-          </w:p>
-        </w:tc>
-      </w:tr>
-      <w:tr>
-        <w:trPr>
-          <w:trHeight w:val="300"/>
-        </w:trPr>
-        <w:tc>
-          <w:tcPr>
-            <w:tcW w:w="6374" w:type="dxa"/>
-            <w:shd w:val="clear" w:color="auto" w:fill="auto"/>
-            <w:noWrap/>
-            <w:vAlign w:val="bottom"/>
-            <w:hideMark/>
-          </w:tcPr>
-          <w:p>
-            <w:pPr>
-              <w:spacing w:after="0" w:line="240" w:lineRule="auto"/>
-              <w:rPr>
-                <w:rFonts w:ascii="Calibri" w:eastAsia="Times New Roman" w:hAnsi="Calibri" w:cs="Calibri"/>
-                <w:b/>
-                <w:bCs/>
-                <w:color w:val="000000"/>
-                <w:lang w:eastAsia="pl-PL"/>
-              </w:rPr>
-            </w:pPr>
-            <w:r>
-              <w:rPr>
-                <w:rFonts w:ascii="Calibri" w:eastAsia="Times New Roman" w:hAnsi="Calibri" w:cs="Calibri"/>
-                <w:b/>
-                <w:bCs/>
-                <w:color w:val="000000"/>
-                <w:lang w:eastAsia="pl-PL"/>
-              </w:rPr>
-              <w:t>stronicowanie</w:t>
-            </w:r>
-          </w:p>
-        </w:tc>
-        <w:tc>
-          <w:tcPr>
-            <w:tcW w:w="2688" w:type="dxa"/>
-          </w:tcPr>
-          <w:p>
-            <w:pPr>
-              <w:spacing w:after="0" w:line="240" w:lineRule="auto"/>
-              <w:rPr>
-                <w:rFonts w:ascii="Calibri" w:eastAsia="Times New Roman" w:hAnsi="Calibri" w:cs="Calibri"/>
-                <w:b/>
-                <w:bCs/>
-                <w:color w:val="000000"/>
-                <w:lang w:eastAsia="pl-PL"/>
-              </w:rPr>
-            </w:pPr>
-            <w:r>
-              <w:rPr>
-                <w:rFonts w:ascii="Calibri" w:eastAsia="Times New Roman" w:hAnsi="Calibri" w:cs="Calibri"/>
-                <w:b/>
-                <w:bCs/>
-                <w:color w:val="FF0000"/>
-                <w:lang w:eastAsia="pl-PL"/>
-              </w:rPr>
-              <w:t>Nie wiem co to, dowiedzieć się</w:t>
-            </w:r>
-          </w:p>
-        </w:tc>
-      </w:tr>
-      <w:tr>
-        <w:trPr>
-          <w:trHeight w:val="300"/>
-        </w:trPr>
-        <w:tc>
-          <w:tcPr>
-            <w:tcW w:w="6374" w:type="dxa"/>
-            <w:shd w:val="clear" w:color="auto" w:fill="auto"/>
-            <w:noWrap/>
-            <w:vAlign w:val="bottom"/>
-            <w:hideMark/>
-          </w:tcPr>
-          <w:p>
-            <w:pPr>
-              <w:spacing w:after="0" w:line="240" w:lineRule="auto"/>
-              <w:rPr>
-                <w:rFonts w:ascii="Calibri" w:eastAsia="Times New Roman" w:hAnsi="Calibri" w:cs="Calibri"/>
-                <w:b/>
-                <w:bCs/>
-                <w:color w:val="000000"/>
-                <w:lang w:eastAsia="pl-PL"/>
-              </w:rPr>
-            </w:pPr>
-            <w:r>
-              <w:rPr>
-                <w:rFonts w:ascii="Calibri" w:eastAsia="Times New Roman" w:hAnsi="Calibri" w:cs="Calibri"/>
-                <w:b/>
-                <w:bCs/>
-                <w:color w:val="000000"/>
-                <w:lang w:eastAsia="pl-PL"/>
-              </w:rPr>
-              <w:t>możliwość wgrywania plików</w:t>
-            </w:r>
-          </w:p>
-        </w:tc>
-        <w:tc>
-          <w:tcPr>
-            <w:tcW w:w="2688" w:type="dxa"/>
-          </w:tcPr>
-          <w:p>
-            <w:pPr>
-              <w:spacing w:after="0" w:line="240" w:lineRule="auto"/>
-              <w:rPr>
-                <w:rFonts w:ascii="Calibri" w:eastAsia="Times New Roman" w:hAnsi="Calibri" w:cs="Calibri"/>
-                <w:color w:val="000000"/>
-                <w:lang w:eastAsia="pl-PL"/>
-              </w:rPr>
-            </w:pPr>
-            <w:r>
-              <w:rPr>
-                <w:rFonts w:ascii="Calibri" w:eastAsia="Times New Roman" w:hAnsi="Calibri" w:cs="Calibri"/>
-                <w:color w:val="000000"/>
-                <w:lang w:eastAsia="pl-PL"/>
-              </w:rPr>
-              <w:t>DODAC( najlepiej chyba zdjęcia do robotów)</w:t>
-            </w:r>
-          </w:p>
-        </w:tc>
-      </w:tr>
-      <w:tr>
-        <w:trPr>
-          <w:trHeight w:val="300"/>
-        </w:trPr>
-        <w:tc>
-          <w:tcPr>
-            <w:tcW w:w="6374" w:type="dxa"/>
-            <w:shd w:val="clear" w:color="auto" w:fill="auto"/>
-            <w:noWrap/>
-            <w:vAlign w:val="bottom"/>
-            <w:hideMark/>
-          </w:tcPr>
-          <w:p>
-            <w:pPr>
-              <w:spacing w:after="0" w:line="240" w:lineRule="auto"/>
-              <w:rPr>
-                <w:rFonts w:ascii="Calibri" w:eastAsia="Times New Roman" w:hAnsi="Calibri" w:cs="Calibri"/>
-                <w:color w:val="000000"/>
-                <w:lang w:eastAsia="pl-PL"/>
-              </w:rPr>
-            </w:pPr>
-          </w:p>
-        </w:tc>
-        <w:tc>
-          <w:tcPr>
-            <w:tcW w:w="2688" w:type="dxa"/>
-          </w:tcPr>
-          <w:p>
-            <w:pPr>
-              <w:spacing w:after="0" w:line="240" w:lineRule="auto"/>
-              <w:rPr>
-                <w:rFonts w:ascii="Calibri" w:eastAsia="Times New Roman" w:hAnsi="Calibri" w:cs="Calibri"/>
-                <w:color w:val="000000"/>
-                <w:lang w:eastAsia="pl-PL"/>
-              </w:rPr>
-            </w:pPr>
-          </w:p>
-        </w:tc>
-      </w:tr>
-      <w:tr>
-        <w:trPr>
-          <w:trHeight w:val="300"/>
-        </w:trPr>
-        <w:tc>
-          <w:tcPr>
-            <w:tcW w:w="6374" w:type="dxa"/>
-            <w:shd w:val="clear" w:color="auto" w:fill="auto"/>
-            <w:noWrap/>
-            <w:vAlign w:val="bottom"/>
-            <w:hideMark/>
-          </w:tcPr>
-          <w:p>
-            <w:pPr>
-              <w:spacing w:after="0" w:line="240" w:lineRule="auto"/>
-              <w:rPr>
-                <w:rFonts w:ascii="Calibri" w:eastAsia="Times New Roman" w:hAnsi="Calibri" w:cs="Calibri"/>
-                <w:color w:val="000000"/>
-                <w:lang w:eastAsia="pl-PL"/>
-              </w:rPr>
-            </w:pPr>
-            <w:r>
-              <w:rPr>
-                <w:rFonts w:ascii="Calibri" w:eastAsia="Times New Roman" w:hAnsi="Calibri" w:cs="Calibri"/>
-                <w:color w:val="000000"/>
-                <w:lang w:eastAsia="pl-PL"/>
-              </w:rPr>
-              <w:t>ocena 5:</w:t>
-            </w:r>
-          </w:p>
-        </w:tc>
-        <w:tc>
-          <w:tcPr>
-            <w:tcW w:w="2688" w:type="dxa"/>
-          </w:tcPr>
-          <w:p>
-            <w:pPr>
-              <w:spacing w:after="0" w:line="240" w:lineRule="auto"/>
-              <w:rPr>
-                <w:rFonts w:ascii="Calibri" w:eastAsia="Times New Roman" w:hAnsi="Calibri" w:cs="Calibri"/>
-                <w:color w:val="000000"/>
-                <w:lang w:eastAsia="pl-PL"/>
-              </w:rPr>
-            </w:pPr>
-          </w:p>
-        </w:tc>
-      </w:tr>
-      <w:tr>
-        <w:trPr>
-          <w:trHeight w:val="300"/>
-        </w:trPr>
-        <w:tc>
-          <w:tcPr>
-            <w:tcW w:w="6374" w:type="dxa"/>
-            <w:shd w:val="clear" w:color="auto" w:fill="auto"/>
-            <w:noWrap/>
-            <w:vAlign w:val="bottom"/>
-            <w:hideMark/>
-          </w:tcPr>
-          <w:p>
-            <w:pPr>
-              <w:spacing w:after="0" w:line="240" w:lineRule="auto"/>
-              <w:rPr>
-                <w:rFonts w:ascii="Calibri" w:eastAsia="Times New Roman" w:hAnsi="Calibri" w:cs="Calibri"/>
-                <w:b/>
-                <w:bCs/>
-                <w:color w:val="000000"/>
-                <w:lang w:eastAsia="pl-PL"/>
-              </w:rPr>
-            </w:pPr>
-            <w:r>
-              <w:rPr>
-                <w:rFonts w:ascii="Calibri" w:eastAsia="Times New Roman" w:hAnsi="Calibri" w:cs="Calibri"/>
-                <w:b/>
-                <w:bCs/>
-                <w:color w:val="000000"/>
-                <w:lang w:eastAsia="pl-PL"/>
-              </w:rPr>
-              <w:t>generowanie formularzy</w:t>
-            </w:r>
-          </w:p>
-        </w:tc>
-        <w:tc>
-          <w:tcPr>
-            <w:tcW w:w="2688" w:type="dxa"/>
-          </w:tcPr>
-          <w:p>
-            <w:pPr>
-              <w:spacing w:after="0" w:line="240" w:lineRule="auto"/>
-              <w:rPr>
-                <w:rFonts w:ascii="Calibri" w:eastAsia="Times New Roman" w:hAnsi="Calibri" w:cs="Calibri"/>
-                <w:color w:val="000000"/>
-                <w:lang w:eastAsia="pl-PL"/>
-              </w:rPr>
-            </w:pPr>
-          </w:p>
-        </w:tc>
-      </w:tr>
-      <w:tr>
-        <w:trPr>
-          <w:trHeight w:val="300"/>
-        </w:trPr>
-        <w:tc>
-          <w:tcPr>
-            <w:tcW w:w="6374" w:type="dxa"/>
-            <w:shd w:val="clear" w:color="auto" w:fill="auto"/>
-            <w:noWrap/>
-            <w:vAlign w:val="bottom"/>
-            <w:hideMark/>
-          </w:tcPr>
-          <w:p>
-            <w:pPr>
-              <w:spacing w:after="0" w:line="240" w:lineRule="auto"/>
-              <w:rPr>
-                <w:rFonts w:ascii="Calibri" w:eastAsia="Times New Roman" w:hAnsi="Calibri" w:cs="Calibri"/>
-                <w:b/>
-                <w:bCs/>
-                <w:color w:val="000000"/>
-                <w:lang w:eastAsia="pl-PL"/>
-              </w:rPr>
-            </w:pPr>
-            <w:r>
-              <w:rPr>
-                <w:rFonts w:ascii="Calibri" w:eastAsia="Times New Roman" w:hAnsi="Calibri" w:cs="Calibri"/>
-                <w:b/>
-                <w:bCs/>
-                <w:color w:val="000000"/>
-                <w:lang w:eastAsia="pl-PL"/>
-              </w:rPr>
-              <w:t>internacjonalizacja (dwa języki, np.: polski i angielski)</w:t>
-            </w:r>
-          </w:p>
-        </w:tc>
-        <w:tc>
-          <w:tcPr>
-            <w:tcW w:w="2688" w:type="dxa"/>
-          </w:tcPr>
-          <w:p>
-            <w:pPr>
-              <w:spacing w:after="0" w:line="240" w:lineRule="auto"/>
-              <w:rPr>
-                <w:rFonts w:ascii="Calibri" w:eastAsia="Times New Roman" w:hAnsi="Calibri" w:cs="Calibri"/>
-                <w:color w:val="000000"/>
-                <w:lang w:eastAsia="pl-PL"/>
-              </w:rPr>
-            </w:pPr>
-            <w:r>
-              <w:rPr>
-                <w:rFonts w:ascii="Calibri" w:eastAsia="Times New Roman" w:hAnsi="Calibri" w:cs="Calibri"/>
-                <w:color w:val="000000"/>
-                <w:lang w:eastAsia="pl-PL"/>
-              </w:rPr>
-              <w:t>OK (3 jezyki: ENG, DE, PL)</w:t>
-            </w:r>
-          </w:p>
-        </w:tc>
-      </w:tr>
-      <w:tr>
-        <w:trPr>
-          <w:trHeight w:val="300"/>
-        </w:trPr>
-        <w:tc>
-          <w:tcPr>
-            <w:tcW w:w="6374" w:type="dxa"/>
-            <w:shd w:val="clear" w:color="auto" w:fill="auto"/>
-            <w:noWrap/>
-            <w:vAlign w:val="bottom"/>
-            <w:hideMark/>
-          </w:tcPr>
-          <w:p>
-            <w:pPr>
-              <w:spacing w:after="0" w:line="240" w:lineRule="auto"/>
-              <w:rPr>
-                <w:rFonts w:ascii="Calibri" w:eastAsia="Times New Roman" w:hAnsi="Calibri" w:cs="Calibri"/>
-                <w:b/>
-                <w:bCs/>
-                <w:color w:val="000000"/>
-                <w:lang w:eastAsia="pl-PL"/>
-              </w:rPr>
-            </w:pPr>
-            <w:r>
-              <w:rPr>
-                <w:rFonts w:ascii="Calibri" w:eastAsia="Times New Roman" w:hAnsi="Calibri" w:cs="Calibri"/>
-                <w:b/>
-                <w:bCs/>
-                <w:color w:val="000000"/>
-                <w:lang w:eastAsia="pl-PL"/>
-              </w:rPr>
-              <w:t>estetyczny wygląd graficzny oraz inne wyróżniające się cechy programu</w:t>
-            </w:r>
-          </w:p>
-        </w:tc>
-        <w:tc>
-          <w:tcPr>
-            <w:tcW w:w="2688" w:type="dxa"/>
-          </w:tcPr>
-          <w:p>
-            <w:pPr>
-              <w:spacing w:after="0" w:line="240" w:lineRule="auto"/>
-              <w:rPr>
-                <w:rFonts w:ascii="Calibri" w:eastAsia="Times New Roman" w:hAnsi="Calibri" w:cs="Calibri"/>
-                <w:color w:val="000000"/>
-                <w:lang w:eastAsia="pl-PL"/>
-              </w:rPr>
-            </w:pPr>
-            <w:r>
-              <w:rPr>
-                <w:rFonts w:ascii="Calibri" w:eastAsia="Times New Roman" w:hAnsi="Calibri" w:cs="Calibri"/>
-                <w:color w:val="000000"/>
-                <w:highlight w:val="yellow"/>
-                <w:lang w:eastAsia="pl-PL"/>
-              </w:rPr>
               <w:t>Bootstrap</w:t>
             </w:r>
+            <w:proofErr w:type="spellEnd"/>
           </w:p>
         </w:tc>
       </w:tr>

</xml_diff>